<commit_message>
New approach to namespaces
Final solution
</commit_message>
<xml_diff>
--- a/MJProjekat.docx
+++ b/MJProjekat.docx
@@ -39,7 +39,19 @@
         <w:spacing w:line="240" w:lineRule="auto"/>
       </w:pPr>
       <w:r>
-        <w:t>Datum: 6.2.2023.</w:t>
+        <w:t xml:space="preserve">Datum: </w:t>
+      </w:r>
+      <w:r>
+        <w:t>16</w:t>
+      </w:r>
+      <w:r>
+        <w:t>.</w:t>
+      </w:r>
+      <w:r>
+        <w:t>1</w:t>
+      </w:r>
+      <w:r>
+        <w:t>.2023.</w:t>
       </w:r>
     </w:p>
     <w:p>
@@ -828,6 +840,14 @@
       </w:pPr>
       <w:r>
         <w:t>Pored javnog testa, u /test/ direktorijumu nalazi se test program.mj sa greskama koji proverava rad semantickog analizatora, program2.mj koji proverava izraze i visestruki ispis print metode, program3.mj koji proverava rad sa nizovima i program4.mj koji proverava read metodu.</w:t>
+      </w:r>
+    </w:p>
+    <w:p>
+      <w:pPr>
+        <w:spacing w:line="240" w:lineRule="auto"/>
+      </w:pPr>
+      <w:r>
+        <w:t>Program namespaceTest.mj proverava opsege imena, promenljive i metode unutar opsega imena.</w:t>
       </w:r>
     </w:p>
     <w:sectPr>

</xml_diff>